<commit_message>
Alteracoes aula banco de dados
</commit_message>
<xml_diff>
--- a/Banco de Dados/Banco de Dados.docx
+++ b/Banco de Dados/Banco de Dados.docx
@@ -23,72 +23,333 @@
           <w:sz w:val="28"/>
           <w:szCs w:val="28"/>
         </w:rPr>
-        <w:t xml:space="preserve">Boa tarde pessoal, na aula de hoje vamos falar sobre modelo entidade relacionamento, que é um assunto de grande importância quando estamos fazendo o projeto de um banco de dados, mas primeiro vamos só revisar alguns </w:t>
-      </w:r>
-      <w:r>
-        <w:rPr>
-          <w:color w:val="FF0000"/>
-          <w:sz w:val="28"/>
-          <w:szCs w:val="28"/>
-        </w:rPr>
-        <w:t>termos</w:t>
-      </w:r>
-      <w:r>
-        <w:rPr>
-          <w:color w:val="FF0000"/>
-          <w:sz w:val="28"/>
-          <w:szCs w:val="28"/>
-        </w:rPr>
-        <w:t xml:space="preserve"> que já vimos em aulas passadas e que é necessário para o entendimento do assunto de hoje.</w:t>
-      </w:r>
-    </w:p>
-    <w:p>
-      <w:pPr>
-        <w:rPr>
-          <w:color w:val="FF0000"/>
-          <w:sz w:val="28"/>
-          <w:szCs w:val="28"/>
-        </w:rPr>
-      </w:pPr>
-    </w:p>
-    <w:p>
-      <w:pPr>
-        <w:rPr>
-          <w:color w:val="FF0000"/>
-          <w:sz w:val="28"/>
-          <w:szCs w:val="28"/>
-        </w:rPr>
-      </w:pPr>
-      <w:r>
-        <w:rPr>
-          <w:color w:val="FF0000"/>
-          <w:sz w:val="28"/>
-          <w:szCs w:val="28"/>
-        </w:rPr>
-        <w:t>O primeiro termo é Modelo de Dados:</w:t>
-      </w:r>
-    </w:p>
-    <w:p>
-      <w:pPr>
-        <w:rPr>
-          <w:sz w:val="28"/>
-          <w:szCs w:val="28"/>
-        </w:rPr>
-      </w:pPr>
-    </w:p>
-    <w:p>
-      <w:pPr>
-        <w:rPr>
-          <w:sz w:val="28"/>
-          <w:szCs w:val="28"/>
-        </w:rPr>
-      </w:pPr>
-      <w:r>
-        <w:rPr>
-          <w:sz w:val="28"/>
-          <w:szCs w:val="28"/>
-        </w:rPr>
-        <w:t>“Modelo de Dados é uma coleção de conceitos que podem ser usados para descrever a estrutura de um banco de dados. ” Elmasri, Navathe</w:t>
+        <w:t>Boa tarde pessoal, vamos</w:t>
+      </w:r>
+      <w:r>
+        <w:rPr>
+          <w:color w:val="FF0000"/>
+          <w:sz w:val="28"/>
+          <w:szCs w:val="28"/>
+        </w:rPr>
+        <w:t xml:space="preserve"> dar continuidade ao nosso estudo de banco dados, hoje</w:t>
+      </w:r>
+      <w:r>
+        <w:rPr>
+          <w:color w:val="FF0000"/>
+          <w:sz w:val="28"/>
+          <w:szCs w:val="28"/>
+        </w:rPr>
+        <w:t xml:space="preserve"> </w:t>
+      </w:r>
+      <w:r>
+        <w:rPr>
+          <w:color w:val="FF0000"/>
+          <w:sz w:val="28"/>
+          <w:szCs w:val="28"/>
+        </w:rPr>
+        <w:t>iremos</w:t>
+      </w:r>
+      <w:r>
+        <w:rPr>
+          <w:color w:val="FF0000"/>
+          <w:sz w:val="28"/>
+          <w:szCs w:val="28"/>
+        </w:rPr>
+        <w:t xml:space="preserve"> </w:t>
+      </w:r>
+      <w:r>
+        <w:rPr>
+          <w:color w:val="FF0000"/>
+          <w:sz w:val="28"/>
+          <w:szCs w:val="28"/>
+        </w:rPr>
+        <w:t>aprender sobre</w:t>
+      </w:r>
+      <w:r>
+        <w:rPr>
+          <w:color w:val="FF0000"/>
+          <w:sz w:val="28"/>
+          <w:szCs w:val="28"/>
+        </w:rPr>
+        <w:t xml:space="preserve"> modelo entidade relacionamento, que é um assunto de grande importância quando estamos fazendo</w:t>
+      </w:r>
+      <w:r>
+        <w:rPr>
+          <w:color w:val="FF0000"/>
+          <w:sz w:val="28"/>
+          <w:szCs w:val="28"/>
+        </w:rPr>
+        <w:t xml:space="preserve"> o projeto de um banco de dados.</w:t>
+      </w:r>
+      <w:r>
+        <w:rPr>
+          <w:color w:val="FF0000"/>
+          <w:sz w:val="28"/>
+          <w:szCs w:val="28"/>
+        </w:rPr>
+        <w:t xml:space="preserve"> </w:t>
+      </w:r>
+    </w:p>
+    <w:p>
+      <w:pPr>
+        <w:rPr>
+          <w:color w:val="FF0000"/>
+          <w:sz w:val="28"/>
+          <w:szCs w:val="28"/>
+        </w:rPr>
+      </w:pPr>
+    </w:p>
+    <w:p>
+      <w:pPr>
+        <w:rPr>
+          <w:color w:val="FF0000"/>
+          <w:sz w:val="28"/>
+          <w:szCs w:val="28"/>
+        </w:rPr>
+      </w:pPr>
+      <w:r>
+        <w:rPr>
+          <w:color w:val="FF0000"/>
+          <w:sz w:val="28"/>
+          <w:szCs w:val="28"/>
+        </w:rPr>
+        <w:t>Nas aulas passadas aprendemos sobre os conceitos básico de banco de dados: definição características, aprendemos sobre sgbds, sobre Modelo de Dados. Vimos que existe 3 tipos de modelos de dados:</w:t>
+      </w:r>
+    </w:p>
+    <w:p>
+      <w:pPr>
+        <w:rPr>
+          <w:color w:val="FF0000"/>
+          <w:sz w:val="28"/>
+          <w:szCs w:val="28"/>
+        </w:rPr>
+      </w:pPr>
+    </w:p>
+    <w:p>
+      <w:pPr>
+        <w:rPr>
+          <w:color w:val="FF0000"/>
+          <w:sz w:val="28"/>
+          <w:szCs w:val="28"/>
+        </w:rPr>
+      </w:pPr>
+    </w:p>
+    <w:p>
+      <w:pPr>
+        <w:rPr>
+          <w:sz w:val="28"/>
+          <w:szCs w:val="28"/>
+        </w:rPr>
+      </w:pPr>
+      <w:r>
+        <w:rPr>
+          <w:sz w:val="28"/>
+          <w:szCs w:val="28"/>
+        </w:rPr>
+        <w:t>Nas aulas anteriores:</w:t>
+      </w:r>
+    </w:p>
+    <w:p>
+      <w:pPr>
+        <w:pStyle w:val="PargrafodaLista"/>
+        <w:numPr>
+          <w:ilvl w:val="0"/>
+          <w:numId w:val="3"/>
+        </w:numPr>
+        <w:rPr>
+          <w:sz w:val="28"/>
+          <w:szCs w:val="28"/>
+        </w:rPr>
+      </w:pPr>
+      <w:r>
+        <w:rPr>
+          <w:sz w:val="28"/>
+          <w:szCs w:val="28"/>
+        </w:rPr>
+        <w:t>Conceitos Básicos de Banco de Dados</w:t>
+      </w:r>
+    </w:p>
+    <w:p>
+      <w:pPr>
+        <w:pStyle w:val="PargrafodaLista"/>
+        <w:numPr>
+          <w:ilvl w:val="1"/>
+          <w:numId w:val="3"/>
+        </w:numPr>
+        <w:rPr>
+          <w:sz w:val="28"/>
+          <w:szCs w:val="28"/>
+        </w:rPr>
+      </w:pPr>
+      <w:r>
+        <w:rPr>
+          <w:sz w:val="28"/>
+          <w:szCs w:val="28"/>
+        </w:rPr>
+        <w:t>Definição</w:t>
+      </w:r>
+    </w:p>
+    <w:p>
+      <w:pPr>
+        <w:pStyle w:val="PargrafodaLista"/>
+        <w:numPr>
+          <w:ilvl w:val="1"/>
+          <w:numId w:val="3"/>
+        </w:numPr>
+        <w:rPr>
+          <w:sz w:val="28"/>
+          <w:szCs w:val="28"/>
+        </w:rPr>
+      </w:pPr>
+      <w:r>
+        <w:rPr>
+          <w:sz w:val="28"/>
+          <w:szCs w:val="28"/>
+        </w:rPr>
+        <w:t>Características</w:t>
+      </w:r>
+    </w:p>
+    <w:p>
+      <w:pPr>
+        <w:pStyle w:val="PargrafodaLista"/>
+        <w:numPr>
+          <w:ilvl w:val="0"/>
+          <w:numId w:val="3"/>
+        </w:numPr>
+        <w:rPr>
+          <w:sz w:val="28"/>
+          <w:szCs w:val="28"/>
+        </w:rPr>
+      </w:pPr>
+      <w:r>
+        <w:rPr>
+          <w:sz w:val="28"/>
+          <w:szCs w:val="28"/>
+        </w:rPr>
+        <w:t>Sistema Gerenciador de Banco de Dados</w:t>
+      </w:r>
+    </w:p>
+    <w:p>
+      <w:pPr>
+        <w:pStyle w:val="PargrafodaLista"/>
+        <w:numPr>
+          <w:ilvl w:val="0"/>
+          <w:numId w:val="3"/>
+        </w:numPr>
+        <w:rPr>
+          <w:sz w:val="28"/>
+          <w:szCs w:val="28"/>
+        </w:rPr>
+      </w:pPr>
+      <w:r>
+        <w:rPr>
+          <w:sz w:val="28"/>
+          <w:szCs w:val="28"/>
+        </w:rPr>
+        <w:t>Modelo de Dados</w:t>
+      </w:r>
+    </w:p>
+    <w:p>
+      <w:pPr>
+        <w:pStyle w:val="PargrafodaLista"/>
+        <w:numPr>
+          <w:ilvl w:val="1"/>
+          <w:numId w:val="3"/>
+        </w:numPr>
+        <w:rPr>
+          <w:sz w:val="28"/>
+          <w:szCs w:val="28"/>
+        </w:rPr>
+      </w:pPr>
+      <w:r>
+        <w:rPr>
+          <w:sz w:val="28"/>
+          <w:szCs w:val="28"/>
+        </w:rPr>
+        <w:t>Modelo Conceitual</w:t>
+      </w:r>
+    </w:p>
+    <w:p>
+      <w:pPr>
+        <w:pStyle w:val="PargrafodaLista"/>
+        <w:numPr>
+          <w:ilvl w:val="1"/>
+          <w:numId w:val="3"/>
+        </w:numPr>
+        <w:rPr>
+          <w:sz w:val="28"/>
+          <w:szCs w:val="28"/>
+        </w:rPr>
+      </w:pPr>
+      <w:r>
+        <w:rPr>
+          <w:sz w:val="28"/>
+          <w:szCs w:val="28"/>
+        </w:rPr>
+        <w:t>Modelo Lógico</w:t>
+      </w:r>
+    </w:p>
+    <w:p>
+      <w:pPr>
+        <w:pStyle w:val="PargrafodaLista"/>
+        <w:numPr>
+          <w:ilvl w:val="1"/>
+          <w:numId w:val="3"/>
+        </w:numPr>
+        <w:rPr>
+          <w:sz w:val="28"/>
+          <w:szCs w:val="28"/>
+        </w:rPr>
+      </w:pPr>
+      <w:r>
+        <w:rPr>
+          <w:sz w:val="28"/>
+          <w:szCs w:val="28"/>
+        </w:rPr>
+        <w:t>Modelo Físico</w:t>
+      </w:r>
+    </w:p>
+    <w:p>
+      <w:pPr>
+        <w:pStyle w:val="PargrafodaLista"/>
+        <w:ind w:left="1504"/>
+        <w:rPr>
+          <w:sz w:val="28"/>
+          <w:szCs w:val="28"/>
+        </w:rPr>
+      </w:pPr>
+    </w:p>
+    <w:p>
+      <w:pPr>
+        <w:rPr>
+          <w:color w:val="FF0000"/>
+          <w:sz w:val="28"/>
+          <w:szCs w:val="28"/>
+        </w:rPr>
+      </w:pPr>
+      <w:r>
+        <w:rPr>
+          <w:color w:val="FF0000"/>
+          <w:sz w:val="28"/>
+          <w:szCs w:val="28"/>
+        </w:rPr>
+        <w:t>É uma forma de mostrar a estrutura,</w:t>
+      </w:r>
+      <w:r>
+        <w:rPr>
+          <w:color w:val="FF0000"/>
+          <w:sz w:val="28"/>
+          <w:szCs w:val="28"/>
+        </w:rPr>
+        <w:t xml:space="preserve"> mostrar</w:t>
+      </w:r>
+      <w:r>
+        <w:rPr>
+          <w:color w:val="FF0000"/>
+          <w:sz w:val="28"/>
+          <w:szCs w:val="28"/>
+        </w:rPr>
+        <w:t xml:space="preserve"> como o banco está organizado, modelado. Ela pode ser gráfica, textual</w:t>
       </w:r>
     </w:p>
     <w:p>
@@ -363,15 +624,7 @@
           <w:sz w:val="28"/>
           <w:szCs w:val="28"/>
         </w:rPr>
-        <w:t xml:space="preserve">Modelos de dados representativos ou lógicos: oferecem conceitos que podem ser facilmente entendidos pelos usuários finais, mas que não está </w:t>
-      </w:r>
-      <w:r>
-        <w:rPr>
-          <w:sz w:val="28"/>
-          <w:szCs w:val="28"/>
-        </w:rPr>
-        <w:lastRenderedPageBreak/>
-        <w:t xml:space="preserve">muito longe do modo como os dados são organizados e armazenados no computador. </w:t>
+        <w:t xml:space="preserve">Modelos de dados representativos ou lógicos: oferecem conceitos que podem ser facilmente entendidos pelos usuários finais, mas que não está muito longe do modo como os dados são organizados e armazenados no computador. </w:t>
       </w:r>
     </w:p>
     <w:p>
@@ -437,7 +690,23 @@
           <w:sz w:val="28"/>
           <w:szCs w:val="28"/>
         </w:rPr>
-        <w:t xml:space="preserve">O entidade-relacionamento, que o tema da nossa aula de hoje, é um modelo de alto nível. </w:t>
+        <w:t>O entidade-relacionamento, que o tema da nossa aula de hoje, é um modelo de alto nível</w:t>
+      </w:r>
+      <w:r>
+        <w:rPr>
+          <w:color w:val="FF0000"/>
+          <w:sz w:val="28"/>
+          <w:szCs w:val="28"/>
+        </w:rPr>
+        <w:t xml:space="preserve"> de nível</w:t>
+      </w:r>
+      <w:r>
+        <w:rPr>
+          <w:color w:val="FF0000"/>
+          <w:sz w:val="28"/>
+          <w:szCs w:val="28"/>
+        </w:rPr>
+        <w:t xml:space="preserve">. </w:t>
       </w:r>
     </w:p>
     <w:p>
@@ -464,14 +733,6 @@
         </w:rPr>
         <w:t>Iremos aprender:</w:t>
       </w:r>
-    </w:p>
-    <w:p>
-      <w:pPr>
-        <w:rPr>
-          <w:sz w:val="28"/>
-          <w:szCs w:val="28"/>
-        </w:rPr>
-      </w:pPr>
     </w:p>
     <w:p>
       <w:pPr>
@@ -497,7 +758,7 @@
       <w:pPr>
         <w:pStyle w:val="PargrafodaLista"/>
         <w:numPr>
-          <w:ilvl w:val="1"/>
+          <w:ilvl w:val="0"/>
           <w:numId w:val="1"/>
         </w:numPr>
         <w:rPr>
@@ -510,15 +771,131 @@
           <w:sz w:val="28"/>
           <w:szCs w:val="28"/>
         </w:rPr>
-        <w:t>Foi criada em 1976 por Peter Chen</w:t>
-      </w:r>
-      <w:r>
-        <w:rPr>
-          <w:sz w:val="28"/>
-          <w:szCs w:val="28"/>
-        </w:rPr>
-        <w:t>;</w:t>
-      </w:r>
+        <w:t>A notação diagramática associada ao modelo ER: diagrama ER.</w:t>
+      </w:r>
+    </w:p>
+    <w:p>
+      <w:pPr>
+        <w:rPr>
+          <w:b/>
+          <w:sz w:val="28"/>
+          <w:szCs w:val="28"/>
+        </w:rPr>
+      </w:pPr>
+    </w:p>
+    <w:p>
+      <w:pPr>
+        <w:rPr>
+          <w:b/>
+          <w:color w:val="FF0000"/>
+          <w:sz w:val="28"/>
+          <w:szCs w:val="28"/>
+        </w:rPr>
+      </w:pPr>
+      <w:r>
+        <w:rPr>
+          <w:b/>
+          <w:color w:val="FF0000"/>
+          <w:sz w:val="28"/>
+          <w:szCs w:val="28"/>
+        </w:rPr>
+        <w:t>Mostrar foto do diagrama ER Navathe</w:t>
+      </w:r>
+    </w:p>
+    <w:p>
+      <w:pPr>
+        <w:rPr>
+          <w:sz w:val="28"/>
+          <w:szCs w:val="28"/>
+        </w:rPr>
+      </w:pPr>
+    </w:p>
+    <w:p>
+      <w:pPr>
+        <w:rPr>
+          <w:sz w:val="28"/>
+          <w:szCs w:val="28"/>
+        </w:rPr>
+      </w:pPr>
+    </w:p>
+    <w:p>
+      <w:pPr>
+        <w:jc w:val="center"/>
+        <w:rPr>
+          <w:b/>
+          <w:sz w:val="28"/>
+          <w:szCs w:val="28"/>
+        </w:rPr>
+      </w:pPr>
+      <w:r>
+        <w:rPr>
+          <w:b/>
+          <w:sz w:val="28"/>
+          <w:szCs w:val="28"/>
+        </w:rPr>
+        <w:t>Conceitos Centrais</w:t>
+      </w:r>
+    </w:p>
+    <w:p>
+      <w:pPr>
+        <w:rPr>
+          <w:b/>
+          <w:sz w:val="28"/>
+          <w:szCs w:val="28"/>
+        </w:rPr>
+      </w:pPr>
+    </w:p>
+    <w:p>
+      <w:pPr>
+        <w:rPr>
+          <w:b/>
+          <w:sz w:val="28"/>
+          <w:szCs w:val="28"/>
+        </w:rPr>
+      </w:pPr>
+      <w:r>
+        <w:rPr>
+          <w:b/>
+          <w:sz w:val="28"/>
+          <w:szCs w:val="28"/>
+        </w:rPr>
+        <w:t>Modelo entidade-relacionamento</w:t>
+      </w:r>
+    </w:p>
+    <w:p>
+      <w:pPr>
+        <w:rPr>
+          <w:b/>
+          <w:sz w:val="28"/>
+          <w:szCs w:val="28"/>
+        </w:rPr>
+      </w:pPr>
+    </w:p>
+    <w:p>
+      <w:pPr>
+        <w:rPr>
+          <w:b/>
+          <w:sz w:val="28"/>
+          <w:szCs w:val="28"/>
+        </w:rPr>
+      </w:pPr>
+      <w:r>
+        <w:rPr>
+          <w:b/>
+          <w:sz w:val="28"/>
+          <w:szCs w:val="28"/>
+        </w:rPr>
+        <w:t>Modelo conceitual criado para representar toda a semântica que se encontra associada aos dados presentes minimundo (universo de discurso).</w:t>
+      </w:r>
+    </w:p>
+    <w:p>
+      <w:pPr>
+        <w:rPr>
+          <w:b/>
+          <w:sz w:val="28"/>
+          <w:szCs w:val="28"/>
+        </w:rPr>
+      </w:pPr>
     </w:p>
     <w:p>
       <w:pPr>
@@ -527,105 +904,195 @@
           <w:ilvl w:val="1"/>
           <w:numId w:val="1"/>
         </w:numPr>
-        <w:rPr>
-          <w:sz w:val="28"/>
-          <w:szCs w:val="28"/>
-        </w:rPr>
-      </w:pPr>
-      <w:r>
-        <w:rPr>
-          <w:sz w:val="28"/>
-          <w:szCs w:val="28"/>
-        </w:rPr>
-        <w:t>P</w:t>
-      </w:r>
-      <w:r>
-        <w:rPr>
-          <w:sz w:val="28"/>
-          <w:szCs w:val="28"/>
-        </w:rPr>
-        <w:t>ode ser considerada como um padrão de fato para a modelagem conceitual</w:t>
-      </w:r>
-    </w:p>
-    <w:p>
-      <w:pPr>
-        <w:ind w:left="2124"/>
-        <w:rPr>
-          <w:sz w:val="28"/>
-          <w:szCs w:val="28"/>
-        </w:rPr>
-      </w:pPr>
-      <w:r>
-        <w:rPr>
-          <w:color w:val="FF0000"/>
-          <w:sz w:val="28"/>
-          <w:szCs w:val="28"/>
-        </w:rPr>
-        <w:t>É o modelo mais utilizado para o projeto conceitual de aplicações de BD e muitas ferramentas de projeto de banco de dados empregam seus conceitos.</w:t>
-      </w:r>
-    </w:p>
-    <w:p>
-      <w:pPr>
-        <w:ind w:left="708"/>
-      </w:pPr>
+        <w:ind w:left="360"/>
+        <w:rPr>
+          <w:sz w:val="28"/>
+          <w:szCs w:val="28"/>
+        </w:rPr>
+      </w:pPr>
+      <w:r>
+        <w:rPr>
+          <w:sz w:val="28"/>
+          <w:szCs w:val="28"/>
+        </w:rPr>
+        <w:t>Foi criado</w:t>
+      </w:r>
+      <w:r>
+        <w:rPr>
+          <w:sz w:val="28"/>
+          <w:szCs w:val="28"/>
+        </w:rPr>
+        <w:t xml:space="preserve"> em 1976 por Peter Chen;</w:t>
+      </w:r>
     </w:p>
     <w:p>
       <w:pPr>
         <w:pStyle w:val="PargrafodaLista"/>
         <w:numPr>
-          <w:ilvl w:val="0"/>
+          <w:ilvl w:val="1"/>
           <w:numId w:val="1"/>
         </w:numPr>
-        <w:rPr>
-          <w:sz w:val="28"/>
-          <w:szCs w:val="28"/>
-        </w:rPr>
-      </w:pPr>
-      <w:r>
-        <w:rPr>
-          <w:sz w:val="28"/>
-          <w:szCs w:val="28"/>
-        </w:rPr>
-        <w:t>A notação diagramática associada ao modelo ER: diagrama ER.</w:t>
-      </w:r>
-    </w:p>
-    <w:p>
-      <w:pPr>
-        <w:rPr>
-          <w:sz w:val="28"/>
-          <w:szCs w:val="28"/>
-        </w:rPr>
-      </w:pPr>
-    </w:p>
-    <w:p>
-      <w:pPr>
-        <w:rPr>
-          <w:sz w:val="28"/>
-          <w:szCs w:val="28"/>
-        </w:rPr>
-      </w:pPr>
-    </w:p>
-    <w:p>
-      <w:pPr>
-        <w:rPr>
-          <w:sz w:val="28"/>
-          <w:szCs w:val="28"/>
-        </w:rPr>
-      </w:pPr>
-      <w:r>
-        <w:rPr>
-          <w:sz w:val="28"/>
-          <w:szCs w:val="28"/>
-        </w:rPr>
-        <w:t>“</w:t>
-      </w:r>
-      <w:r>
-        <w:rPr>
-          <w:sz w:val="28"/>
-          <w:szCs w:val="28"/>
-        </w:rPr>
-        <w:t>Apesar do modelo ER não ser implementado em SGDBs ele apresenta um bom ponto de partida para a compreensão entre os elementos existentes em um determinado contexto e as relações entre os mesmo.</w:t>
-      </w:r>
+        <w:ind w:left="360"/>
+        <w:rPr>
+          <w:sz w:val="28"/>
+          <w:szCs w:val="28"/>
+        </w:rPr>
+      </w:pPr>
+      <w:r>
+        <w:rPr>
+          <w:sz w:val="28"/>
+          <w:szCs w:val="28"/>
+        </w:rPr>
+        <w:t>Pode ser considerado</w:t>
+      </w:r>
+      <w:r>
+        <w:rPr>
+          <w:sz w:val="28"/>
+          <w:szCs w:val="28"/>
+        </w:rPr>
+        <w:t xml:space="preserve"> como um padrão de fato para a modelagem conceitual</w:t>
+      </w:r>
+    </w:p>
+    <w:p>
+      <w:pPr>
+        <w:ind w:left="696"/>
+        <w:rPr>
+          <w:color w:val="FF0000"/>
+          <w:sz w:val="28"/>
+          <w:szCs w:val="28"/>
+        </w:rPr>
+      </w:pPr>
+      <w:r>
+        <w:rPr>
+          <w:color w:val="FF0000"/>
+          <w:sz w:val="28"/>
+          <w:szCs w:val="28"/>
+        </w:rPr>
+        <w:lastRenderedPageBreak/>
+        <w:t>Como eu falei o modelo ER é um modelo d</w:t>
+      </w:r>
+      <w:r>
+        <w:rPr>
+          <w:color w:val="FF0000"/>
+          <w:sz w:val="28"/>
+          <w:szCs w:val="28"/>
+        </w:rPr>
+        <w:t>e dado conceitual de alto nível que representa a estrutura do banco de dados de forma fácil de ser entendida até por usuários finais.</w:t>
+      </w:r>
+    </w:p>
+    <w:p>
+      <w:pPr>
+        <w:ind w:left="696"/>
+        <w:rPr>
+          <w:sz w:val="28"/>
+          <w:szCs w:val="28"/>
+        </w:rPr>
+      </w:pPr>
+      <w:r>
+        <w:rPr>
+          <w:color w:val="FF0000"/>
+          <w:sz w:val="28"/>
+          <w:szCs w:val="28"/>
+        </w:rPr>
+        <w:t>E é</w:t>
+      </w:r>
+      <w:r>
+        <w:rPr>
+          <w:color w:val="FF0000"/>
+          <w:sz w:val="28"/>
+          <w:szCs w:val="28"/>
+        </w:rPr>
+        <w:t xml:space="preserve"> o modelo mais utilizado para o projeto conceitual de aplicações de BD</w:t>
+      </w:r>
+      <w:r>
+        <w:rPr>
+          <w:color w:val="FF0000"/>
+          <w:sz w:val="28"/>
+          <w:szCs w:val="28"/>
+        </w:rPr>
+        <w:t>.</w:t>
+      </w:r>
+      <w:r>
+        <w:rPr>
+          <w:color w:val="FF0000"/>
+          <w:sz w:val="28"/>
+          <w:szCs w:val="28"/>
+        </w:rPr>
+        <w:t xml:space="preserve"> </w:t>
+      </w:r>
+      <w:r>
+        <w:rPr>
+          <w:color w:val="FF0000"/>
+          <w:sz w:val="28"/>
+          <w:szCs w:val="28"/>
+        </w:rPr>
+        <w:t>M</w:t>
+      </w:r>
+      <w:r>
+        <w:rPr>
+          <w:color w:val="FF0000"/>
+          <w:sz w:val="28"/>
+          <w:szCs w:val="28"/>
+        </w:rPr>
+        <w:t xml:space="preserve">uitas ferramentas de projeto de banco de dados </w:t>
+      </w:r>
+      <w:r>
+        <w:rPr>
+          <w:color w:val="FF0000"/>
+          <w:sz w:val="28"/>
+          <w:szCs w:val="28"/>
+        </w:rPr>
+        <w:t>fazem uso dos</w:t>
+      </w:r>
+      <w:r>
+        <w:rPr>
+          <w:color w:val="FF0000"/>
+          <w:sz w:val="28"/>
+          <w:szCs w:val="28"/>
+        </w:rPr>
+        <w:t xml:space="preserve"> seus conceitos.</w:t>
+      </w:r>
+      <w:r>
+        <w:rPr>
+          <w:color w:val="FF0000"/>
+          <w:sz w:val="28"/>
+          <w:szCs w:val="28"/>
+        </w:rPr>
+        <w:t xml:space="preserve"> Até a UML emprega conceitos do ER: diagrama de classe.</w:t>
+      </w:r>
+    </w:p>
+    <w:p>
+      <w:pPr>
+        <w:rPr>
+          <w:sz w:val="28"/>
+          <w:szCs w:val="28"/>
+        </w:rPr>
+      </w:pPr>
+    </w:p>
+    <w:p>
+      <w:pPr>
+        <w:rPr>
+          <w:sz w:val="28"/>
+          <w:szCs w:val="28"/>
+        </w:rPr>
+      </w:pPr>
+    </w:p>
+    <w:p>
+      <w:pPr>
+        <w:rPr>
+          <w:sz w:val="28"/>
+          <w:szCs w:val="28"/>
+        </w:rPr>
+      </w:pPr>
+      <w:r>
+        <w:rPr>
+          <w:sz w:val="28"/>
+          <w:szCs w:val="28"/>
+        </w:rPr>
+        <w:t>“Apesar do modelo ER não ser implementado em SGDBs ele apresenta um bom ponto de partida para a compreensão entre os elementos existentes em um determinado contexto e as relações entre os mesmo.</w:t>
+      </w:r>
+      <w:bookmarkStart w:id="0" w:name="_GoBack"/>
+      <w:bookmarkEnd w:id="0"/>
       <w:r>
         <w:rPr>
           <w:sz w:val="28"/>
@@ -649,56 +1116,130 @@
           <w:szCs w:val="28"/>
         </w:rPr>
       </w:pPr>
-    </w:p>
-    <w:p>
-      <w:pPr>
-        <w:rPr>
-          <w:sz w:val="28"/>
-          <w:szCs w:val="28"/>
-        </w:rPr>
-      </w:pPr>
-    </w:p>
-    <w:p>
-      <w:pPr>
-        <w:jc w:val="center"/>
+      <w:r>
+        <w:rPr>
+          <w:sz w:val="28"/>
+          <w:szCs w:val="28"/>
+        </w:rPr>
+        <w:t>2 caraterísticas importantes dessa definição:</w:t>
+      </w:r>
+    </w:p>
+    <w:p>
+      <w:pPr>
+        <w:rPr>
+          <w:sz w:val="28"/>
+          <w:szCs w:val="28"/>
+        </w:rPr>
+      </w:pPr>
+      <w:r>
+        <w:rPr>
+          <w:sz w:val="28"/>
+          <w:szCs w:val="28"/>
+        </w:rPr>
+        <w:t>- Não é implementado em SGBD: isso pq, como já falei, ele é um modelo conceitual, um modelo de alto nível.</w:t>
+      </w:r>
+    </w:p>
+    <w:p>
+      <w:pPr>
+        <w:rPr>
+          <w:sz w:val="28"/>
+          <w:szCs w:val="28"/>
+        </w:rPr>
+      </w:pPr>
+      <w:r>
+        <w:rPr>
+          <w:sz w:val="28"/>
+          <w:szCs w:val="28"/>
+        </w:rPr>
+        <w:t xml:space="preserve">- Serve para compreensão de um determinado contexto: </w:t>
+      </w:r>
+      <w:r>
+        <w:rPr>
+          <w:color w:val="FF0000"/>
+          <w:sz w:val="28"/>
+          <w:szCs w:val="28"/>
+        </w:rPr>
+        <w:t>a</w:t>
+      </w:r>
+      <w:r>
+        <w:rPr>
+          <w:color w:val="FF0000"/>
+          <w:sz w:val="28"/>
+          <w:szCs w:val="28"/>
+        </w:rPr>
+        <w:t>prendemos que o banco de dados representa algum aspecto do mundo real (chamado de mini-mundo ou universo de discurso). O que queremos modelar? Para que contexto o banco de dados irá servir. Ex.: Banco de Dados para gestão de escola. O contexto é o dia a dia da escola. O que acontece no dia a dia tem que ser registrado no banco de dados. Uma aula foi realizada, um aluno faltou, um aluno tirou uma nota em uma determinada matéria. Isso tudo acontece no dia a dia de uma escola e vai para o banco de dados. Então nesse caso o modelo ER serve compreender os elementos existentes no contexto da escola, no dia a dia, serve pra compreender as relações entre esses elementos.</w:t>
+      </w:r>
+    </w:p>
+    <w:p>
+      <w:pPr>
         <w:rPr>
           <w:b/>
           <w:sz w:val="28"/>
           <w:szCs w:val="28"/>
         </w:rPr>
       </w:pPr>
-      <w:r>
+    </w:p>
+    <w:p>
+      <w:pPr>
+        <w:rPr>
+          <w:sz w:val="28"/>
+          <w:szCs w:val="28"/>
+        </w:rPr>
+      </w:pPr>
+    </w:p>
+    <w:p>
+      <w:pPr>
         <w:rPr>
           <w:b/>
           <w:sz w:val="28"/>
           <w:szCs w:val="28"/>
         </w:rPr>
-        <w:t>Conceitos Centrais</w:t>
-      </w:r>
-    </w:p>
-    <w:p>
-      <w:pPr>
-        <w:rPr>
-          <w:sz w:val="28"/>
-          <w:szCs w:val="28"/>
-        </w:rPr>
-      </w:pPr>
-    </w:p>
-    <w:p>
-      <w:pPr>
+      </w:pPr>
+      <w:r>
         <w:rPr>
           <w:b/>
           <w:sz w:val="28"/>
           <w:szCs w:val="28"/>
         </w:rPr>
-      </w:pPr>
-      <w:r>
+        <w:t>Entidade</w:t>
+      </w:r>
+    </w:p>
+    <w:p>
+      <w:pPr>
         <w:rPr>
           <w:b/>
           <w:sz w:val="28"/>
           <w:szCs w:val="28"/>
         </w:rPr>
-        <w:t>Entidade</w:t>
+      </w:pPr>
+    </w:p>
+    <w:p>
+      <w:pPr>
+        <w:rPr>
+          <w:sz w:val="28"/>
+          <w:szCs w:val="28"/>
+        </w:rPr>
+      </w:pPr>
+      <w:r>
+        <w:rPr>
+          <w:sz w:val="28"/>
+          <w:szCs w:val="28"/>
+        </w:rPr>
+        <w:t>“O objeto básico que o modelo ER representa é uma entidade,</w:t>
+      </w:r>
+      <w:r>
+        <w:rPr>
+          <w:sz w:val="28"/>
+          <w:szCs w:val="28"/>
+        </w:rPr>
+        <w:t xml:space="preserve"> que é algo no mundo real</w:t>
+      </w:r>
+      <w:r>
+        <w:rPr>
+          <w:sz w:val="28"/>
+          <w:szCs w:val="28"/>
+        </w:rPr>
+        <w:t xml:space="preserve"> com uma existência independente. ” Navathe</w:t>
       </w:r>
     </w:p>
     <w:p>
@@ -722,44 +1263,6 @@
           <w:sz w:val="28"/>
           <w:szCs w:val="28"/>
         </w:rPr>
-        <w:t>“O objeto básico que o modelo ER representa é uma entidade,</w:t>
-      </w:r>
-      <w:r>
-        <w:rPr>
-          <w:sz w:val="28"/>
-          <w:szCs w:val="28"/>
-        </w:rPr>
-        <w:t xml:space="preserve"> que é algo no mundo real</w:t>
-      </w:r>
-      <w:r>
-        <w:rPr>
-          <w:sz w:val="28"/>
-          <w:szCs w:val="28"/>
-        </w:rPr>
-        <w:t xml:space="preserve"> com uma existência independente. ” Navathe</w:t>
-      </w:r>
-    </w:p>
-    <w:p>
-      <w:pPr>
-        <w:rPr>
-          <w:b/>
-          <w:sz w:val="28"/>
-          <w:szCs w:val="28"/>
-        </w:rPr>
-      </w:pPr>
-    </w:p>
-    <w:p>
-      <w:pPr>
-        <w:rPr>
-          <w:sz w:val="28"/>
-          <w:szCs w:val="28"/>
-        </w:rPr>
-      </w:pPr>
-      <w:r>
-        <w:rPr>
-          <w:sz w:val="28"/>
-          <w:szCs w:val="28"/>
-        </w:rPr>
         <w:t>“Entidade: conjunto de objetos da realidade modelada sobre os quais deseja-se manter informações no banco de dados”</w:t>
       </w:r>
       <w:r>
@@ -801,6 +1304,7 @@
           <w:sz w:val="28"/>
           <w:szCs w:val="28"/>
         </w:rPr>
+        <w:lastRenderedPageBreak/>
         <w:t xml:space="preserve">Resumindo: </w:t>
       </w:r>
       <w:r>
@@ -1715,8 +2219,6 @@
         </w:rPr>
         <w:t>Entidade Empresa: nome, matriz e presidente.</w:t>
       </w:r>
-      <w:bookmarkStart w:id="0" w:name="_GoBack"/>
-      <w:bookmarkEnd w:id="0"/>
     </w:p>
     <w:p>
       <w:pPr>
@@ -1767,6 +2269,66 @@
           <w:color w:val="7030A0"/>
         </w:rPr>
         <w:t>. Com o diagrama e os valores da instancia e dizer que os valores da instancia que será armazenada no banco de dados.</w:t>
+      </w:r>
+    </w:p>
+    <w:p>
+      <w:pPr>
+        <w:rPr>
+          <w:color w:val="7030A0"/>
+        </w:rPr>
+      </w:pPr>
+    </w:p>
+    <w:p>
+      <w:pPr>
+        <w:rPr>
+          <w:color w:val="FF0000"/>
+        </w:rPr>
+      </w:pPr>
+    </w:p>
+    <w:p>
+      <w:pPr>
+        <w:rPr>
+          <w:color w:val="FF0000"/>
+        </w:rPr>
+      </w:pPr>
+      <w:r>
+        <w:rPr>
+          <w:color w:val="FF0000"/>
+        </w:rPr>
+        <w:t>Bibliografia:</w:t>
+      </w:r>
+    </w:p>
+    <w:p>
+      <w:pPr>
+        <w:rPr>
+          <w:color w:val="FF0000"/>
+        </w:rPr>
+      </w:pPr>
+      <w:r>
+        <w:rPr>
+          <w:color w:val="FF0000"/>
+        </w:rPr>
+        <w:t>Banco de Dados: princípios e prática – Luciano Frontino de Medeiro. Curitiba: InterSaberes, 2013</w:t>
+      </w:r>
+    </w:p>
+    <w:p>
+      <w:pPr>
+        <w:rPr>
+          <w:color w:val="FF0000"/>
+        </w:rPr>
+      </w:pPr>
+    </w:p>
+    <w:p>
+      <w:pPr>
+        <w:rPr>
+          <w:color w:val="FF0000"/>
+        </w:rPr>
+      </w:pPr>
+      <w:r>
+        <w:rPr>
+          <w:color w:val="FF0000"/>
+        </w:rPr>
+        <w:t>Banco de Dados – William Pereira Alves</w:t>
       </w:r>
     </w:p>
     <w:sectPr>
@@ -1809,7 +2371,7 @@
         <w:rFonts w:ascii="Courier New" w:hAnsi="Courier New" w:cs="Courier New" w:hint="default"/>
       </w:rPr>
     </w:lvl>
-    <w:lvl w:ilvl="2" w:tplc="04160005" w:tentative="1">
+    <w:lvl w:ilvl="2" w:tplc="04160005">
       <w:start w:val="1"/>
       <w:numFmt w:val="bullet"/>
       <w:lvlText w:val=""/>
@@ -1894,8 +2456,240 @@
       </w:rPr>
     </w:lvl>
   </w:abstractNum>
+  <w:abstractNum w:abstractNumId="1" w15:restartNumberingAfterBreak="0">
+    <w:nsid w:val="2A3B4B91"/>
+    <w:multiLevelType w:val="hybridMultilevel"/>
+    <w:tmpl w:val="744C1F5C"/>
+    <w:lvl w:ilvl="0" w:tplc="04160001">
+      <w:start w:val="1"/>
+      <w:numFmt w:val="bullet"/>
+      <w:lvlText w:val=""/>
+      <w:lvlJc w:val="left"/>
+      <w:pPr>
+        <w:ind w:left="784" w:hanging="360"/>
+      </w:pPr>
+      <w:rPr>
+        <w:rFonts w:ascii="Symbol" w:hAnsi="Symbol" w:hint="default"/>
+      </w:rPr>
+    </w:lvl>
+    <w:lvl w:ilvl="1" w:tplc="04160003">
+      <w:start w:val="1"/>
+      <w:numFmt w:val="bullet"/>
+      <w:lvlText w:val="o"/>
+      <w:lvlJc w:val="left"/>
+      <w:pPr>
+        <w:ind w:left="1504" w:hanging="360"/>
+      </w:pPr>
+      <w:rPr>
+        <w:rFonts w:ascii="Courier New" w:hAnsi="Courier New" w:cs="Courier New" w:hint="default"/>
+      </w:rPr>
+    </w:lvl>
+    <w:lvl w:ilvl="2" w:tplc="04160005" w:tentative="1">
+      <w:start w:val="1"/>
+      <w:numFmt w:val="bullet"/>
+      <w:lvlText w:val=""/>
+      <w:lvlJc w:val="left"/>
+      <w:pPr>
+        <w:ind w:left="2224" w:hanging="360"/>
+      </w:pPr>
+      <w:rPr>
+        <w:rFonts w:ascii="Wingdings" w:hAnsi="Wingdings" w:hint="default"/>
+      </w:rPr>
+    </w:lvl>
+    <w:lvl w:ilvl="3" w:tplc="04160001" w:tentative="1">
+      <w:start w:val="1"/>
+      <w:numFmt w:val="bullet"/>
+      <w:lvlText w:val=""/>
+      <w:lvlJc w:val="left"/>
+      <w:pPr>
+        <w:ind w:left="2944" w:hanging="360"/>
+      </w:pPr>
+      <w:rPr>
+        <w:rFonts w:ascii="Symbol" w:hAnsi="Symbol" w:hint="default"/>
+      </w:rPr>
+    </w:lvl>
+    <w:lvl w:ilvl="4" w:tplc="04160003" w:tentative="1">
+      <w:start w:val="1"/>
+      <w:numFmt w:val="bullet"/>
+      <w:lvlText w:val="o"/>
+      <w:lvlJc w:val="left"/>
+      <w:pPr>
+        <w:ind w:left="3664" w:hanging="360"/>
+      </w:pPr>
+      <w:rPr>
+        <w:rFonts w:ascii="Courier New" w:hAnsi="Courier New" w:cs="Courier New" w:hint="default"/>
+      </w:rPr>
+    </w:lvl>
+    <w:lvl w:ilvl="5" w:tplc="04160005" w:tentative="1">
+      <w:start w:val="1"/>
+      <w:numFmt w:val="bullet"/>
+      <w:lvlText w:val=""/>
+      <w:lvlJc w:val="left"/>
+      <w:pPr>
+        <w:ind w:left="4384" w:hanging="360"/>
+      </w:pPr>
+      <w:rPr>
+        <w:rFonts w:ascii="Wingdings" w:hAnsi="Wingdings" w:hint="default"/>
+      </w:rPr>
+    </w:lvl>
+    <w:lvl w:ilvl="6" w:tplc="04160001" w:tentative="1">
+      <w:start w:val="1"/>
+      <w:numFmt w:val="bullet"/>
+      <w:lvlText w:val=""/>
+      <w:lvlJc w:val="left"/>
+      <w:pPr>
+        <w:ind w:left="5104" w:hanging="360"/>
+      </w:pPr>
+      <w:rPr>
+        <w:rFonts w:ascii="Symbol" w:hAnsi="Symbol" w:hint="default"/>
+      </w:rPr>
+    </w:lvl>
+    <w:lvl w:ilvl="7" w:tplc="04160003" w:tentative="1">
+      <w:start w:val="1"/>
+      <w:numFmt w:val="bullet"/>
+      <w:lvlText w:val="o"/>
+      <w:lvlJc w:val="left"/>
+      <w:pPr>
+        <w:ind w:left="5824" w:hanging="360"/>
+      </w:pPr>
+      <w:rPr>
+        <w:rFonts w:ascii="Courier New" w:hAnsi="Courier New" w:cs="Courier New" w:hint="default"/>
+      </w:rPr>
+    </w:lvl>
+    <w:lvl w:ilvl="8" w:tplc="04160005" w:tentative="1">
+      <w:start w:val="1"/>
+      <w:numFmt w:val="bullet"/>
+      <w:lvlText w:val=""/>
+      <w:lvlJc w:val="left"/>
+      <w:pPr>
+        <w:ind w:left="6544" w:hanging="360"/>
+      </w:pPr>
+      <w:rPr>
+        <w:rFonts w:ascii="Wingdings" w:hAnsi="Wingdings" w:hint="default"/>
+      </w:rPr>
+    </w:lvl>
+  </w:abstractNum>
+  <w:abstractNum w:abstractNumId="2" w15:restartNumberingAfterBreak="0">
+    <w:nsid w:val="7FD30695"/>
+    <w:multiLevelType w:val="hybridMultilevel"/>
+    <w:tmpl w:val="501A503C"/>
+    <w:lvl w:ilvl="0" w:tplc="04160001">
+      <w:start w:val="1"/>
+      <w:numFmt w:val="bullet"/>
+      <w:lvlText w:val=""/>
+      <w:lvlJc w:val="left"/>
+      <w:pPr>
+        <w:ind w:left="720" w:hanging="360"/>
+      </w:pPr>
+      <w:rPr>
+        <w:rFonts w:ascii="Symbol" w:hAnsi="Symbol" w:hint="default"/>
+      </w:rPr>
+    </w:lvl>
+    <w:lvl w:ilvl="1" w:tplc="04160003" w:tentative="1">
+      <w:start w:val="1"/>
+      <w:numFmt w:val="bullet"/>
+      <w:lvlText w:val="o"/>
+      <w:lvlJc w:val="left"/>
+      <w:pPr>
+        <w:ind w:left="1440" w:hanging="360"/>
+      </w:pPr>
+      <w:rPr>
+        <w:rFonts w:ascii="Courier New" w:hAnsi="Courier New" w:cs="Courier New" w:hint="default"/>
+      </w:rPr>
+    </w:lvl>
+    <w:lvl w:ilvl="2" w:tplc="04160005" w:tentative="1">
+      <w:start w:val="1"/>
+      <w:numFmt w:val="bullet"/>
+      <w:lvlText w:val=""/>
+      <w:lvlJc w:val="left"/>
+      <w:pPr>
+        <w:ind w:left="2160" w:hanging="360"/>
+      </w:pPr>
+      <w:rPr>
+        <w:rFonts w:ascii="Wingdings" w:hAnsi="Wingdings" w:hint="default"/>
+      </w:rPr>
+    </w:lvl>
+    <w:lvl w:ilvl="3" w:tplc="04160001" w:tentative="1">
+      <w:start w:val="1"/>
+      <w:numFmt w:val="bullet"/>
+      <w:lvlText w:val=""/>
+      <w:lvlJc w:val="left"/>
+      <w:pPr>
+        <w:ind w:left="2880" w:hanging="360"/>
+      </w:pPr>
+      <w:rPr>
+        <w:rFonts w:ascii="Symbol" w:hAnsi="Symbol" w:hint="default"/>
+      </w:rPr>
+    </w:lvl>
+    <w:lvl w:ilvl="4" w:tplc="04160003" w:tentative="1">
+      <w:start w:val="1"/>
+      <w:numFmt w:val="bullet"/>
+      <w:lvlText w:val="o"/>
+      <w:lvlJc w:val="left"/>
+      <w:pPr>
+        <w:ind w:left="3600" w:hanging="360"/>
+      </w:pPr>
+      <w:rPr>
+        <w:rFonts w:ascii="Courier New" w:hAnsi="Courier New" w:cs="Courier New" w:hint="default"/>
+      </w:rPr>
+    </w:lvl>
+    <w:lvl w:ilvl="5" w:tplc="04160005" w:tentative="1">
+      <w:start w:val="1"/>
+      <w:numFmt w:val="bullet"/>
+      <w:lvlText w:val=""/>
+      <w:lvlJc w:val="left"/>
+      <w:pPr>
+        <w:ind w:left="4320" w:hanging="360"/>
+      </w:pPr>
+      <w:rPr>
+        <w:rFonts w:ascii="Wingdings" w:hAnsi="Wingdings" w:hint="default"/>
+      </w:rPr>
+    </w:lvl>
+    <w:lvl w:ilvl="6" w:tplc="04160001" w:tentative="1">
+      <w:start w:val="1"/>
+      <w:numFmt w:val="bullet"/>
+      <w:lvlText w:val=""/>
+      <w:lvlJc w:val="left"/>
+      <w:pPr>
+        <w:ind w:left="5040" w:hanging="360"/>
+      </w:pPr>
+      <w:rPr>
+        <w:rFonts w:ascii="Symbol" w:hAnsi="Symbol" w:hint="default"/>
+      </w:rPr>
+    </w:lvl>
+    <w:lvl w:ilvl="7" w:tplc="04160003" w:tentative="1">
+      <w:start w:val="1"/>
+      <w:numFmt w:val="bullet"/>
+      <w:lvlText w:val="o"/>
+      <w:lvlJc w:val="left"/>
+      <w:pPr>
+        <w:ind w:left="5760" w:hanging="360"/>
+      </w:pPr>
+      <w:rPr>
+        <w:rFonts w:ascii="Courier New" w:hAnsi="Courier New" w:cs="Courier New" w:hint="default"/>
+      </w:rPr>
+    </w:lvl>
+    <w:lvl w:ilvl="8" w:tplc="04160005" w:tentative="1">
+      <w:start w:val="1"/>
+      <w:numFmt w:val="bullet"/>
+      <w:lvlText w:val=""/>
+      <w:lvlJc w:val="left"/>
+      <w:pPr>
+        <w:ind w:left="6480" w:hanging="360"/>
+      </w:pPr>
+      <w:rPr>
+        <w:rFonts w:ascii="Wingdings" w:hAnsi="Wingdings" w:hint="default"/>
+      </w:rPr>
+    </w:lvl>
+  </w:abstractNum>
   <w:num w:numId="1">
     <w:abstractNumId w:val="0"/>
+  </w:num>
+  <w:num w:numId="2">
+    <w:abstractNumId w:val="2"/>
+  </w:num>
+  <w:num w:numId="3">
+    <w:abstractNumId w:val="1"/>
   </w:num>
 </w:numbering>
 </file>
@@ -2293,6 +3087,7 @@
   <w:style w:type="character" w:default="1" w:styleId="Fontepargpadro">
     <w:name w:val="Default Paragraph Font"/>
     <w:uiPriority w:val="1"/>
+    <w:semiHidden/>
     <w:unhideWhenUsed/>
   </w:style>
   <w:style w:type="table" w:default="1" w:styleId="Tabelanormal">

</xml_diff>